<commit_message>
update npoints and euler
</commit_message>
<xml_diff>
--- a/final.docx
+++ b/final.docx
@@ -589,11 +589,6 @@
       </w:r>
     </w:p>
     <w:p>
-      <w:r>
-        <w:br w:type="page"/>
-      </w:r>
-    </w:p>
-    <w:p>
       <w:pPr>
         <w:jc w:val="center"/>
       </w:pPr>
@@ -601,7 +596,6 @@
         <w:rPr>
           <w:noProof/>
         </w:rPr>
-        <w:lastRenderedPageBreak/>
         <w:drawing>
           <wp:inline distT="0" distB="0" distL="0" distR="0" wp14:anchorId="5ABCA446" wp14:editId="11F6F8E9">
             <wp:extent cx="5943600" cy="1898650"/>
@@ -671,9 +665,9 @@
           <w:noProof/>
         </w:rPr>
         <w:drawing>
-          <wp:inline distT="0" distB="0" distL="0" distR="0" wp14:anchorId="4AB7B033" wp14:editId="6A5A22D8">
-            <wp:extent cx="4998808" cy="2771775"/>
-            <wp:effectExtent l="0" t="0" r="0" b="0"/>
+          <wp:inline distT="0" distB="0" distL="0" distR="0" wp14:anchorId="4AB7B033" wp14:editId="55148302">
+            <wp:extent cx="3743325" cy="2075626"/>
+            <wp:effectExtent l="0" t="0" r="0" b="1270"/>
             <wp:docPr id="1067023938" name="Picture 3" descr="A math equations on a white background&#10;&#10;Description automatically generated"/>
             <wp:cNvGraphicFramePr>
               <a:graphicFrameLocks xmlns:a="http://schemas.openxmlformats.org/drawingml/2006/main" noChangeAspect="1"/>
@@ -703,7 +697,7 @@
                   <pic:spPr bwMode="auto">
                     <a:xfrm>
                       <a:off x="0" y="0"/>
-                      <a:ext cx="5000095" cy="2772489"/>
+                      <a:ext cx="3750845" cy="2079796"/>
                     </a:xfrm>
                     <a:prstGeom prst="rect">
                       <a:avLst/>
@@ -728,6 +722,7 @@
         <w:rPr>
           <w:noProof/>
         </w:rPr>
+        <w:lastRenderedPageBreak/>
         <w:drawing>
           <wp:inline distT="0" distB="0" distL="0" distR="0" wp14:anchorId="15EDC0DB" wp14:editId="5D0C4230">
             <wp:extent cx="5943600" cy="2110105"/>
@@ -788,11 +783,7 @@
         <w:jc w:val="center"/>
       </w:pPr>
     </w:p>
-    <w:p>
-      <w:r>
-        <w:br w:type="page"/>
-      </w:r>
-    </w:p>
+    <w:p/>
     <w:p>
       <w:pPr>
         <w:jc w:val="center"/>
@@ -801,7 +792,6 @@
         <w:rPr>
           <w:noProof/>
         </w:rPr>
-        <w:lastRenderedPageBreak/>
         <w:drawing>
           <wp:inline distT="0" distB="0" distL="0" distR="0" wp14:anchorId="3A5400DB" wp14:editId="43B1AE18">
             <wp:extent cx="5943600" cy="640715"/>
@@ -910,6 +900,7 @@
         <w:rPr>
           <w:noProof/>
         </w:rPr>
+        <w:lastRenderedPageBreak/>
         <w:drawing>
           <wp:inline distT="0" distB="0" distL="0" distR="0" wp14:anchorId="7A5A8BE4" wp14:editId="7EB59040">
             <wp:extent cx="5943600" cy="2342515"/>
@@ -993,6 +984,178 @@
       </w:r>
     </w:p>
     <w:p>
+      <w:pPr>
+        <w:jc w:val="center"/>
+      </w:pPr>
+      <w:r>
+        <w:drawing>
+          <wp:inline distT="0" distB="0" distL="0" distR="0" wp14:anchorId="36FD5C3B" wp14:editId="1F163AB3">
+            <wp:extent cx="5943600" cy="871855"/>
+            <wp:effectExtent l="0" t="0" r="0" b="4445"/>
+            <wp:docPr id="292340367" name="Picture 1" descr="A screenshot of a calculator&#10;&#10;Description automatically generated"/>
+            <wp:cNvGraphicFramePr>
+              <a:graphicFrameLocks xmlns:a="http://schemas.openxmlformats.org/drawingml/2006/main" noChangeAspect="1"/>
+            </wp:cNvGraphicFramePr>
+            <a:graphic xmlns:a="http://schemas.openxmlformats.org/drawingml/2006/main">
+              <a:graphicData uri="http://schemas.openxmlformats.org/drawingml/2006/picture">
+                <pic:pic xmlns:pic="http://schemas.openxmlformats.org/drawingml/2006/picture">
+                  <pic:nvPicPr>
+                    <pic:cNvPr id="292340367" name="Picture 1" descr="A screenshot of a calculator&#10;&#10;Description automatically generated"/>
+                    <pic:cNvPicPr/>
+                  </pic:nvPicPr>
+                  <pic:blipFill>
+                    <a:blip r:embed="rId22"/>
+                    <a:stretch>
+                      <a:fillRect/>
+                    </a:stretch>
+                  </pic:blipFill>
+                  <pic:spPr>
+                    <a:xfrm>
+                      <a:off x="0" y="0"/>
+                      <a:ext cx="5943600" cy="871855"/>
+                    </a:xfrm>
+                    <a:prstGeom prst="rect">
+                      <a:avLst/>
+                    </a:prstGeom>
+                  </pic:spPr>
+                </pic:pic>
+              </a:graphicData>
+            </a:graphic>
+          </wp:inline>
+        </w:drawing>
+      </w:r>
+    </w:p>
+    <w:p>
+      <w:r>
+        <w:rPr>
+          <w:noProof/>
+        </w:rPr>
+        <w:drawing>
+          <wp:inline distT="0" distB="0" distL="0" distR="0" wp14:anchorId="3FDC07EF" wp14:editId="485ABB0E">
+            <wp:extent cx="5553075" cy="1943100"/>
+            <wp:effectExtent l="0" t="0" r="9525" b="0"/>
+            <wp:docPr id="656782654" name="Picture 1"/>
+            <wp:cNvGraphicFramePr>
+              <a:graphicFrameLocks xmlns:a="http://schemas.openxmlformats.org/drawingml/2006/main" noChangeAspect="1"/>
+            </wp:cNvGraphicFramePr>
+            <a:graphic xmlns:a="http://schemas.openxmlformats.org/drawingml/2006/main">
+              <a:graphicData uri="http://schemas.openxmlformats.org/drawingml/2006/picture">
+                <pic:pic xmlns:pic="http://schemas.openxmlformats.org/drawingml/2006/picture">
+                  <pic:nvPicPr>
+                    <pic:cNvPr id="0" name="Picture 1"/>
+                    <pic:cNvPicPr>
+                      <a:picLocks noChangeAspect="1" noChangeArrowheads="1"/>
+                    </pic:cNvPicPr>
+                  </pic:nvPicPr>
+                  <pic:blipFill>
+                    <a:blip r:embed="rId23">
+                      <a:extLst>
+                        <a:ext uri="{28A0092B-C50C-407E-A947-70E740481C1C}">
+                          <a14:useLocalDpi xmlns:a14="http://schemas.microsoft.com/office/drawing/2010/main" val="0"/>
+                        </a:ext>
+                      </a:extLst>
+                    </a:blip>
+                    <a:srcRect/>
+                    <a:stretch>
+                      <a:fillRect/>
+                    </a:stretch>
+                  </pic:blipFill>
+                  <pic:spPr bwMode="auto">
+                    <a:xfrm>
+                      <a:off x="0" y="0"/>
+                      <a:ext cx="5553075" cy="1943100"/>
+                    </a:xfrm>
+                    <a:prstGeom prst="rect">
+                      <a:avLst/>
+                    </a:prstGeom>
+                    <a:noFill/>
+                    <a:ln>
+                      <a:noFill/>
+                    </a:ln>
+                  </pic:spPr>
+                </pic:pic>
+              </a:graphicData>
+            </a:graphic>
+          </wp:inline>
+        </w:drawing>
+      </w:r>
+    </w:p>
+    <w:p>
+      <w:r>
+        <w:lastRenderedPageBreak/>
+        <w:drawing>
+          <wp:inline distT="0" distB="0" distL="0" distR="0" wp14:anchorId="5BDCC869" wp14:editId="0F56E8CF">
+            <wp:extent cx="5515745" cy="914528"/>
+            <wp:effectExtent l="0" t="0" r="0" b="0"/>
+            <wp:docPr id="1396341175" name="Picture 1" descr="A math equations on a white background&#10;&#10;Description automatically generated"/>
+            <wp:cNvGraphicFramePr>
+              <a:graphicFrameLocks xmlns:a="http://schemas.openxmlformats.org/drawingml/2006/main" noChangeAspect="1"/>
+            </wp:cNvGraphicFramePr>
+            <a:graphic xmlns:a="http://schemas.openxmlformats.org/drawingml/2006/main">
+              <a:graphicData uri="http://schemas.openxmlformats.org/drawingml/2006/picture">
+                <pic:pic xmlns:pic="http://schemas.openxmlformats.org/drawingml/2006/picture">
+                  <pic:nvPicPr>
+                    <pic:cNvPr id="1396341175" name="Picture 1" descr="A math equations on a white background&#10;&#10;Description automatically generated"/>
+                    <pic:cNvPicPr/>
+                  </pic:nvPicPr>
+                  <pic:blipFill>
+                    <a:blip r:embed="rId24"/>
+                    <a:stretch>
+                      <a:fillRect/>
+                    </a:stretch>
+                  </pic:blipFill>
+                  <pic:spPr>
+                    <a:xfrm>
+                      <a:off x="0" y="0"/>
+                      <a:ext cx="5515745" cy="914528"/>
+                    </a:xfrm>
+                    <a:prstGeom prst="rect">
+                      <a:avLst/>
+                    </a:prstGeom>
+                  </pic:spPr>
+                </pic:pic>
+              </a:graphicData>
+            </a:graphic>
+          </wp:inline>
+        </w:drawing>
+      </w:r>
+      <w:r>
+        <w:drawing>
+          <wp:inline distT="0" distB="0" distL="0" distR="0" wp14:anchorId="3FB5BE28" wp14:editId="6DA7882C">
+            <wp:extent cx="5943600" cy="1273810"/>
+            <wp:effectExtent l="0" t="0" r="0" b="2540"/>
+            <wp:docPr id="1005820103" name="Picture 1" descr="A math problem with black text&#10;&#10;Description automatically generated with medium confidence"/>
+            <wp:cNvGraphicFramePr>
+              <a:graphicFrameLocks xmlns:a="http://schemas.openxmlformats.org/drawingml/2006/main" noChangeAspect="1"/>
+            </wp:cNvGraphicFramePr>
+            <a:graphic xmlns:a="http://schemas.openxmlformats.org/drawingml/2006/main">
+              <a:graphicData uri="http://schemas.openxmlformats.org/drawingml/2006/picture">
+                <pic:pic xmlns:pic="http://schemas.openxmlformats.org/drawingml/2006/picture">
+                  <pic:nvPicPr>
+                    <pic:cNvPr id="1005820103" name="Picture 1" descr="A math problem with black text&#10;&#10;Description automatically generated with medium confidence"/>
+                    <pic:cNvPicPr/>
+                  </pic:nvPicPr>
+                  <pic:blipFill>
+                    <a:blip r:embed="rId25"/>
+                    <a:stretch>
+                      <a:fillRect/>
+                    </a:stretch>
+                  </pic:blipFill>
+                  <pic:spPr>
+                    <a:xfrm>
+                      <a:off x="0" y="0"/>
+                      <a:ext cx="5943600" cy="1273810"/>
+                    </a:xfrm>
+                    <a:prstGeom prst="rect">
+                      <a:avLst/>
+                    </a:prstGeom>
+                  </pic:spPr>
+                </pic:pic>
+              </a:graphicData>
+            </a:graphic>
+          </wp:inline>
+        </w:drawing>
+      </w:r>
       <w:r>
         <w:br w:type="page"/>
       </w:r>
@@ -1024,7 +1187,7 @@
                     </pic:cNvPicPr>
                   </pic:nvPicPr>
                   <pic:blipFill>
-                    <a:blip r:embed="rId22">
+                    <a:blip r:embed="rId26">
                       <a:extLst>
                         <a:ext uri="{28A0092B-C50C-407E-A947-70E740481C1C}">
                           <a14:useLocalDpi xmlns:a14="http://schemas.microsoft.com/office/drawing/2010/main" val="0"/>
@@ -1080,7 +1243,7 @@
                     <pic:cNvPicPr/>
                   </pic:nvPicPr>
                   <pic:blipFill>
-                    <a:blip r:embed="rId23"/>
+                    <a:blip r:embed="rId27"/>
                     <a:stretch>
                       <a:fillRect/>
                     </a:stretch>
@@ -1127,7 +1290,7 @@
                     </pic:cNvPicPr>
                   </pic:nvPicPr>
                   <pic:blipFill>
-                    <a:blip r:embed="rId24">
+                    <a:blip r:embed="rId28">
                       <a:extLst>
                         <a:ext uri="{28A0092B-C50C-407E-A947-70E740481C1C}">
                           <a14:useLocalDpi xmlns:a14="http://schemas.microsoft.com/office/drawing/2010/main" val="0"/>
@@ -1202,7 +1365,7 @@
                     <pic:cNvPicPr/>
                   </pic:nvPicPr>
                   <pic:blipFill>
-                    <a:blip r:embed="rId25"/>
+                    <a:blip r:embed="rId29"/>
                     <a:stretch>
                       <a:fillRect/>
                     </a:stretch>

</xml_diff>